<commit_message>
Journal de travail à envoyer aux experts
</commit_message>
<xml_diff>
--- a/Documentation/journal de travail.docx
+++ b/Documentation/journal de travail.docx
@@ -155,23 +155,13 @@
                 <w:lang w:eastAsia="fr-CH"/>
               </w:rPr>
             </w:pPr>
-            <w:proofErr w:type="spellStart"/>
-            <w:r>
-              <w:rPr>
-                <w:rFonts w:ascii="Calibri" w:eastAsia="Times New Roman" w:hAnsi="Calibri" w:cs="Times New Roman"/>
-                <w:color w:val="000000"/>
-                <w:lang w:eastAsia="fr-CH"/>
-              </w:rPr>
-              <w:t>Gfeller</w:t>
-            </w:r>
-            <w:proofErr w:type="spellEnd"/>
-            <w:r>
-              <w:rPr>
-                <w:rFonts w:ascii="Calibri" w:eastAsia="Times New Roman" w:hAnsi="Calibri" w:cs="Times New Roman"/>
-                <w:color w:val="000000"/>
-                <w:lang w:eastAsia="fr-CH"/>
-              </w:rPr>
-              <w:t xml:space="preserve"> Jérémy</w:t>
+            <w:r>
+              <w:rPr>
+                <w:rFonts w:ascii="Calibri" w:eastAsia="Times New Roman" w:hAnsi="Calibri" w:cs="Times New Roman"/>
+                <w:color w:val="000000"/>
+                <w:lang w:eastAsia="fr-CH"/>
+              </w:rPr>
+              <w:t>Gfeller Jérémy</w:t>
             </w:r>
           </w:p>
         </w:tc>
@@ -190,12 +180,12 @@
               <wp:align>center</wp:align>
             </wp:positionH>
             <wp:positionV relativeFrom="paragraph">
-              <wp:posOffset>-318770</wp:posOffset>
+              <wp:posOffset>-404495</wp:posOffset>
             </wp:positionV>
-            <wp:extent cx="10096500" cy="6814470"/>
-            <wp:effectExtent l="0" t="0" r="0" b="5715"/>
+            <wp:extent cx="10287000" cy="6943208"/>
+            <wp:effectExtent l="0" t="0" r="0" b="0"/>
             <wp:wrapNone/>
-            <wp:docPr id="2" name="Image 2"/>
+            <wp:docPr id="4" name="Image 4"/>
             <wp:cNvGraphicFramePr>
               <a:graphicFrameLocks xmlns:a="http://schemas.openxmlformats.org/drawingml/2006/main" noChangeAspect="1"/>
             </wp:cNvGraphicFramePr>
@@ -203,7 +193,7 @@
               <a:graphicData uri="http://schemas.openxmlformats.org/drawingml/2006/picture">
                 <pic:pic xmlns:pic="http://schemas.openxmlformats.org/drawingml/2006/picture">
                   <pic:nvPicPr>
-                    <pic:cNvPr id="2" name="Capture.PNG"/>
+                    <pic:cNvPr id="4" name="Capture.PNG"/>
                     <pic:cNvPicPr/>
                   </pic:nvPicPr>
                   <pic:blipFill>
@@ -221,7 +211,7 @@
                   <pic:spPr>
                     <a:xfrm>
                       <a:off x="0" y="0"/>
-                      <a:ext cx="10096500" cy="6814470"/>
+                      <a:ext cx="10287000" cy="6943208"/>
                     </a:xfrm>
                     <a:prstGeom prst="rect">
                       <a:avLst/>
@@ -270,15 +260,15 @@
           <wp:anchor distT="0" distB="0" distL="114300" distR="114300" simplePos="0" relativeHeight="251659264" behindDoc="0" locked="0" layoutInCell="1" allowOverlap="1">
             <wp:simplePos x="0" y="0"/>
             <wp:positionH relativeFrom="column">
-              <wp:posOffset>-585470</wp:posOffset>
+              <wp:posOffset>-814071</wp:posOffset>
             </wp:positionH>
             <wp:positionV relativeFrom="paragraph">
-              <wp:posOffset>-671195</wp:posOffset>
+              <wp:posOffset>-785495</wp:posOffset>
             </wp:positionV>
-            <wp:extent cx="10087092" cy="2981325"/>
-            <wp:effectExtent l="0" t="0" r="9525" b="0"/>
+            <wp:extent cx="10525125" cy="6212560"/>
+            <wp:effectExtent l="0" t="0" r="0" b="0"/>
             <wp:wrapNone/>
-            <wp:docPr id="3" name="Image 3"/>
+            <wp:docPr id="5" name="Image 5"/>
             <wp:cNvGraphicFramePr>
               <a:graphicFrameLocks xmlns:a="http://schemas.openxmlformats.org/drawingml/2006/main" noChangeAspect="1"/>
             </wp:cNvGraphicFramePr>
@@ -286,7 +276,7 @@
               <a:graphicData uri="http://schemas.openxmlformats.org/drawingml/2006/picture">
                 <pic:pic xmlns:pic="http://schemas.openxmlformats.org/drawingml/2006/picture">
                   <pic:nvPicPr>
-                    <pic:cNvPr id="3" name="Capture2.PNG"/>
+                    <pic:cNvPr id="5" name="Capture1.PNG"/>
                     <pic:cNvPicPr/>
                   </pic:nvPicPr>
                   <pic:blipFill>
@@ -304,7 +294,7 @@
                   <pic:spPr>
                     <a:xfrm>
                       <a:off x="0" y="0"/>
-                      <a:ext cx="10103090" cy="2986053"/>
+                      <a:ext cx="10539406" cy="6220989"/>
                     </a:xfrm>
                     <a:prstGeom prst="rect">
                       <a:avLst/>
@@ -332,10 +322,44 @@
     <w:p/>
     <w:p/>
     <w:p/>
+    <w:p/>
+    <w:p/>
+    <w:p>
+      <w:pPr>
+        <w:tabs>
+          <w:tab w:val="left" w:pos="2460"/>
+        </w:tabs>
+      </w:pPr>
+      <w:r>
+        <w:tab/>
+      </w:r>
+    </w:p>
+    <w:p>
+      <w:pPr>
+        <w:tabs>
+          <w:tab w:val="left" w:pos="2460"/>
+        </w:tabs>
+      </w:pPr>
+    </w:p>
+    <w:p/>
+    <w:p/>
+    <w:p/>
+    <w:p/>
+    <w:p/>
+    <w:p>
+      <w:pPr>
+        <w:tabs>
+          <w:tab w:val="left" w:pos="5115"/>
+        </w:tabs>
+      </w:pPr>
+      <w:r>
+        <w:tab/>
+      </w:r>
+    </w:p>
     <w:tbl>
       <w:tblPr>
-        <w:tblpPr w:leftFromText="141" w:rightFromText="141" w:vertAnchor="text" w:horzAnchor="page" w:tblpX="4171" w:tblpYSpec="top"/>
         <w:tblW w:w="7444" w:type="dxa"/>
+        <w:tblInd w:w="3282" w:type="dxa"/>
         <w:tblCellMar>
           <w:left w:w="70" w:type="dxa"/>
           <w:right w:w="70" w:type="dxa"/>
@@ -378,8 +402,6 @@
                 <w:lang w:eastAsia="fr-CH"/>
               </w:rPr>
             </w:pPr>
-            <w:bookmarkStart w:id="0" w:name="_GoBack"/>
-            <w:bookmarkEnd w:id="0"/>
             <w:r>
               <w:rPr>
                 <w:rFonts w:ascii="Calibri" w:eastAsia="Times New Roman" w:hAnsi="Calibri" w:cs="Times New Roman"/>
@@ -388,6 +410,7 @@
                 <w:color w:val="000000"/>
                 <w:lang w:eastAsia="fr-CH"/>
               </w:rPr>
+              <w:lastRenderedPageBreak/>
               <w:t>Somme de Temps [h]</w:t>
             </w:r>
           </w:p>
@@ -676,6 +699,8 @@
             </w:r>
           </w:p>
         </w:tc>
+        <w:bookmarkStart w:id="0" w:name="_GoBack"/>
+        <w:bookmarkEnd w:id="0"/>
       </w:tr>
       <w:tr>
         <w:trPr>
@@ -2141,6 +2166,172 @@
           <w:tcPr>
             <w:tcW w:w="2080" w:type="dxa"/>
             <w:tcBorders>
+              <w:top w:val="nil"/>
+              <w:left w:val="nil"/>
+              <w:bottom w:val="nil"/>
+              <w:right w:val="nil"/>
+            </w:tcBorders>
+            <w:shd w:val="clear" w:color="auto" w:fill="auto"/>
+            <w:noWrap/>
+            <w:vAlign w:val="bottom"/>
+            <w:hideMark/>
+          </w:tcPr>
+          <w:p>
+            <w:pPr>
+              <w:spacing w:after="0" w:line="240" w:lineRule="auto"/>
+              <w:rPr>
+                <w:rFonts w:ascii="Calibri" w:eastAsia="Times New Roman" w:hAnsi="Calibri" w:cs="Times New Roman"/>
+                <w:color w:val="000000"/>
+                <w:lang w:eastAsia="fr-CH"/>
+              </w:rPr>
+            </w:pPr>
+            <w:r>
+              <w:rPr>
+                <w:rFonts w:ascii="Calibri" w:eastAsia="Times New Roman" w:hAnsi="Calibri" w:cs="Times New Roman"/>
+                <w:color w:val="000000"/>
+                <w:lang w:eastAsia="fr-CH"/>
+              </w:rPr>
+              <w:t>24.mai</w:t>
+            </w:r>
+          </w:p>
+        </w:tc>
+        <w:tc>
+          <w:tcPr>
+            <w:tcW w:w="1567" w:type="dxa"/>
+            <w:tcBorders>
+              <w:top w:val="nil"/>
+              <w:left w:val="nil"/>
+              <w:bottom w:val="nil"/>
+              <w:right w:val="nil"/>
+            </w:tcBorders>
+            <w:shd w:val="clear" w:color="auto" w:fill="auto"/>
+            <w:noWrap/>
+            <w:vAlign w:val="bottom"/>
+            <w:hideMark/>
+          </w:tcPr>
+          <w:p>
+            <w:pPr>
+              <w:spacing w:after="0" w:line="240" w:lineRule="auto"/>
+              <w:jc w:val="right"/>
+              <w:rPr>
+                <w:rFonts w:ascii="Calibri" w:eastAsia="Times New Roman" w:hAnsi="Calibri" w:cs="Times New Roman"/>
+                <w:color w:val="000000"/>
+                <w:lang w:eastAsia="fr-CH"/>
+              </w:rPr>
+            </w:pPr>
+            <w:r>
+              <w:rPr>
+                <w:rFonts w:ascii="Calibri" w:eastAsia="Times New Roman" w:hAnsi="Calibri" w:cs="Times New Roman"/>
+                <w:color w:val="000000"/>
+                <w:lang w:eastAsia="fr-CH"/>
+              </w:rPr>
+              <w:t>1.5</w:t>
+            </w:r>
+          </w:p>
+        </w:tc>
+        <w:tc>
+          <w:tcPr>
+            <w:tcW w:w="1620" w:type="dxa"/>
+            <w:tcBorders>
+              <w:top w:val="nil"/>
+              <w:left w:val="nil"/>
+              <w:bottom w:val="nil"/>
+              <w:right w:val="nil"/>
+            </w:tcBorders>
+            <w:shd w:val="clear" w:color="auto" w:fill="auto"/>
+            <w:noWrap/>
+            <w:vAlign w:val="bottom"/>
+            <w:hideMark/>
+          </w:tcPr>
+          <w:p>
+            <w:pPr>
+              <w:spacing w:after="0" w:line="240" w:lineRule="auto"/>
+              <w:jc w:val="right"/>
+              <w:rPr>
+                <w:rFonts w:ascii="Calibri" w:eastAsia="Times New Roman" w:hAnsi="Calibri" w:cs="Times New Roman"/>
+                <w:color w:val="000000"/>
+                <w:lang w:eastAsia="fr-CH"/>
+              </w:rPr>
+            </w:pPr>
+            <w:r>
+              <w:rPr>
+                <w:rFonts w:ascii="Calibri" w:eastAsia="Times New Roman" w:hAnsi="Calibri" w:cs="Times New Roman"/>
+                <w:color w:val="000000"/>
+                <w:lang w:eastAsia="fr-CH"/>
+              </w:rPr>
+              <w:t>10.4</w:t>
+            </w:r>
+          </w:p>
+        </w:tc>
+        <w:tc>
+          <w:tcPr>
+            <w:tcW w:w="857" w:type="dxa"/>
+            <w:tcBorders>
+              <w:top w:val="nil"/>
+              <w:left w:val="nil"/>
+              <w:bottom w:val="nil"/>
+              <w:right w:val="nil"/>
+            </w:tcBorders>
+            <w:shd w:val="clear" w:color="auto" w:fill="auto"/>
+            <w:noWrap/>
+            <w:vAlign w:val="bottom"/>
+            <w:hideMark/>
+          </w:tcPr>
+          <w:p>
+            <w:pPr>
+              <w:spacing w:after="0" w:line="240" w:lineRule="auto"/>
+              <w:jc w:val="right"/>
+              <w:rPr>
+                <w:rFonts w:ascii="Calibri" w:eastAsia="Times New Roman" w:hAnsi="Calibri" w:cs="Times New Roman"/>
+                <w:color w:val="000000"/>
+                <w:lang w:eastAsia="fr-CH"/>
+              </w:rPr>
+            </w:pPr>
+          </w:p>
+        </w:tc>
+        <w:tc>
+          <w:tcPr>
+            <w:tcW w:w="1320" w:type="dxa"/>
+            <w:tcBorders>
+              <w:top w:val="nil"/>
+              <w:left w:val="nil"/>
+              <w:bottom w:val="nil"/>
+              <w:right w:val="nil"/>
+            </w:tcBorders>
+            <w:shd w:val="clear" w:color="auto" w:fill="auto"/>
+            <w:noWrap/>
+            <w:vAlign w:val="bottom"/>
+            <w:hideMark/>
+          </w:tcPr>
+          <w:p>
+            <w:pPr>
+              <w:spacing w:after="0" w:line="240" w:lineRule="auto"/>
+              <w:jc w:val="right"/>
+              <w:rPr>
+                <w:rFonts w:ascii="Calibri" w:eastAsia="Times New Roman" w:hAnsi="Calibri" w:cs="Times New Roman"/>
+                <w:color w:val="000000"/>
+                <w:lang w:eastAsia="fr-CH"/>
+              </w:rPr>
+            </w:pPr>
+            <w:r>
+              <w:rPr>
+                <w:rFonts w:ascii="Calibri" w:eastAsia="Times New Roman" w:hAnsi="Calibri" w:cs="Times New Roman"/>
+                <w:color w:val="000000"/>
+                <w:lang w:eastAsia="fr-CH"/>
+              </w:rPr>
+              <w:t>11.9</w:t>
+            </w:r>
+          </w:p>
+        </w:tc>
+      </w:tr>
+      <w:tr>
+        <w:trPr>
+          <w:trHeight w:val="300"/>
+        </w:trPr>
+        <w:tc>
+          <w:tcPr>
+            <w:tcW w:w="2080" w:type="dxa"/>
+            <w:tcBorders>
               <w:top w:val="single" w:sz="4" w:space="0" w:color="9BC2E6"/>
               <w:left w:val="nil"/>
               <w:bottom w:val="nil"/>
@@ -2208,7 +2399,7 @@
                 <w:color w:val="000000"/>
                 <w:lang w:eastAsia="fr-CH"/>
               </w:rPr>
-              <w:t>3.5</w:t>
+              <w:t>5</w:t>
             </w:r>
           </w:p>
         </w:tc>
@@ -2246,7 +2437,7 @@
                 <w:color w:val="000000"/>
                 <w:lang w:eastAsia="fr-CH"/>
               </w:rPr>
-              <w:t>28.41</w:t>
+              <w:t>38.81</w:t>
             </w:r>
           </w:p>
         </w:tc>
@@ -2322,28 +2513,16 @@
                 <w:color w:val="000000"/>
                 <w:lang w:eastAsia="fr-CH"/>
               </w:rPr>
-              <w:t>46.74</w:t>
+              <w:t>58.64</w:t>
             </w:r>
           </w:p>
         </w:tc>
       </w:tr>
     </w:tbl>
-    <w:p/>
-    <w:p/>
     <w:p>
       <w:pPr>
         <w:tabs>
-          <w:tab w:val="left" w:pos="2460"/>
-        </w:tabs>
-      </w:pPr>
-      <w:r>
-        <w:tab/>
-      </w:r>
-    </w:p>
-    <w:p>
-      <w:pPr>
-        <w:tabs>
-          <w:tab w:val="left" w:pos="2460"/>
+          <w:tab w:val="left" w:pos="5115"/>
         </w:tabs>
       </w:pPr>
     </w:p>

</xml_diff>